<commit_message>
Update exam 2 preparation tasks
</commit_message>
<xml_diff>
--- a/Exam Preparations/Exam #2 Preparation/Exam 2 Preparation.docx
+++ b/Exam Preparations/Exam #2 Preparation/Exam 2 Preparation.docx
@@ -8,6 +8,7 @@
         <w:rPr>
           <w:rFonts w:asciiTheme="majorHAnsi" w:eastAsiaTheme="majorEastAsia" w:hAnsiTheme="majorHAnsi" w:cstheme="majorBidi"/>
           <w:b/>
+          <w:noProof/>
           <w:color w:val="2E3917"/>
           <w:sz w:val="40"/>
           <w:szCs w:val="32"/>
@@ -17,217 +18,242 @@
         <w:rPr>
           <w:rFonts w:asciiTheme="majorHAnsi" w:eastAsiaTheme="majorEastAsia" w:hAnsiTheme="majorHAnsi" w:cstheme="majorBidi"/>
           <w:b/>
+          <w:noProof/>
           <w:color w:val="2E3917"/>
           <w:sz w:val="40"/>
           <w:szCs w:val="32"/>
         </w:rPr>
-        <w:t xml:space="preserve">Telerik QA </w:t>
+        <w:t>Telerik QA Track</w:t>
       </w:r>
       <w:r>
         <w:rPr>
           <w:rFonts w:asciiTheme="majorHAnsi" w:eastAsiaTheme="majorEastAsia" w:hAnsiTheme="majorHAnsi" w:cstheme="majorBidi"/>
           <w:b/>
+          <w:noProof/>
           <w:color w:val="2E3917"/>
           <w:sz w:val="40"/>
           <w:szCs w:val="32"/>
         </w:rPr>
-        <w:t>Track</w:t>
-      </w:r>
+        <w:t xml:space="preserve"> 2015</w:t>
+      </w:r>
+    </w:p>
+    <w:p>
+      <w:pPr>
+        <w:jc w:val="center"/>
+        <w:rPr>
+          <w:noProof/>
+        </w:rPr>
+      </w:pPr>
       <w:r>
         <w:rPr>
           <w:rFonts w:asciiTheme="majorHAnsi" w:eastAsiaTheme="majorEastAsia" w:hAnsiTheme="majorHAnsi" w:cstheme="majorBidi"/>
           <w:b/>
+          <w:noProof/>
           <w:color w:val="2E3917"/>
           <w:sz w:val="40"/>
           <w:szCs w:val="32"/>
         </w:rPr>
-        <w:t xml:space="preserve"> 2015</w:t>
+        <w:t>Exam #2 Preparation</w:t>
       </w:r>
     </w:p>
     <w:p>
       <w:pPr>
-        <w:jc w:val="center"/>
-      </w:pPr>
-      <w:r>
-        <w:rPr>
-          <w:rFonts w:asciiTheme="majorHAnsi" w:eastAsiaTheme="majorEastAsia" w:hAnsiTheme="majorHAnsi" w:cstheme="majorBidi"/>
-          <w:b/>
-          <w:color w:val="2E3917"/>
-          <w:sz w:val="40"/>
-          <w:szCs w:val="32"/>
-        </w:rPr>
-        <w:t>Exam #2</w:t>
-      </w:r>
-      <w:r>
-        <w:rPr>
-          <w:rFonts w:asciiTheme="majorHAnsi" w:eastAsiaTheme="majorEastAsia" w:hAnsiTheme="majorHAnsi" w:cstheme="majorBidi"/>
-          <w:b/>
-          <w:color w:val="2E3917"/>
-          <w:sz w:val="40"/>
-          <w:szCs w:val="32"/>
-        </w:rPr>
-        <w:t xml:space="preserve"> Preparation</w:t>
+        <w:pStyle w:val="Heading2"/>
+        <w:rPr>
+          <w:noProof/>
+        </w:rPr>
+      </w:pPr>
+      <w:r>
+        <w:rPr>
+          <w:noProof/>
+        </w:rPr>
+        <w:t>Test</w:t>
       </w:r>
     </w:p>
     <w:p>
       <w:pPr>
-        <w:pStyle w:val="Heading2"/>
-      </w:pPr>
-      <w:r>
-        <w:t>Test</w:t>
-      </w:r>
-    </w:p>
-    <w:p>
-      <w:r>
-        <w:t>Test part</w:t>
-      </w:r>
-      <w:r>
-        <w:t xml:space="preserve"> URL: </w:t>
+        <w:rPr>
+          <w:noProof/>
+        </w:rPr>
+      </w:pPr>
+      <w:r>
+        <w:rPr>
+          <w:noProof/>
+        </w:rPr>
+        <w:t xml:space="preserve">Test part URL: </w:t>
       </w:r>
       <w:hyperlink r:id="rId8" w:history="1">
         <w:r>
           <w:rPr>
             <w:rStyle w:val="Hyperlink"/>
+            <w:noProof/>
           </w:rPr>
           <w:t>https://testmoz.com/169646</w:t>
         </w:r>
       </w:hyperlink>
       <w:r>
+        <w:rPr>
+          <w:noProof/>
+        </w:rPr>
         <w:t xml:space="preserve"> </w:t>
       </w:r>
     </w:p>
     <w:p>
-      <w:r>
+      <w:pPr>
+        <w:rPr>
+          <w:noProof/>
+        </w:rPr>
+      </w:pPr>
+      <w:r>
+        <w:rPr>
+          <w:noProof/>
+        </w:rPr>
         <w:t>Test user: username from student system (</w:t>
       </w:r>
       <w:hyperlink r:id="rId9" w:history="1">
         <w:r>
           <w:rPr>
             <w:rStyle w:val="Hyperlink"/>
+            <w:noProof/>
           </w:rPr>
           <w:t>http://telerikacademy.com/</w:t>
         </w:r>
       </w:hyperlink>
       <w:r>
+        <w:rPr>
+          <w:noProof/>
+        </w:rPr>
         <w:t>)</w:t>
       </w:r>
     </w:p>
     <w:p>
       <w:pPr>
         <w:rPr>
-          <w:lang w:val="bg-BG"/>
-        </w:rPr>
-      </w:pPr>
-      <w:r>
+          <w:noProof/>
+        </w:rPr>
+      </w:pPr>
+      <w:r>
+        <w:rPr>
+          <w:noProof/>
+        </w:rPr>
         <w:t>Test pass: qaacademy201</w:t>
       </w:r>
       <w:r>
+        <w:rPr>
+          <w:noProof/>
+        </w:rPr>
         <w:t>5</w:t>
-      </w:r>
-    </w:p>
-    <w:p/>
-    <w:p>
-      <w:pPr>
-        <w:pStyle w:val="Heading2"/>
-      </w:pPr>
-      <w:r>
-        <w:t>Decision Table</w:t>
       </w:r>
     </w:p>
     <w:p>
-      <w:r>
-        <w:t>Create a decision table for the following case:</w:t>
-      </w:r>
+      <w:pPr>
+        <w:rPr>
+          <w:noProof/>
+        </w:rPr>
+      </w:pPr>
     </w:p>
     <w:p>
-      <w:r>
-        <w:t>A telephone company service plan charges 25 cents for each call made.  In addition, it charges 5 cents a minute for all calls made to a phone number that has a service plan with the company.  Or, if the call is to a phone that does not have a service plan with the company, it charges 15 cents a minute for calls that last less than 20 minutes or ten cents a minute for calls that last 20 minutes or longer.</w:t>
-      </w:r>
-    </w:p>
-    <w:p/>
-    <w:p>
       <w:pPr>
         <w:pStyle w:val="Heading2"/>
         <w:rPr>
-          <w:lang w:val="bg-BG"/>
-        </w:rPr>
-      </w:pPr>
-      <w:r>
-        <w:t xml:space="preserve">Equivalence </w:t>
-      </w:r>
-      <w:r>
-        <w:t>partitioning a</w:t>
-      </w:r>
-      <w:r>
-        <w:t>nd Boundary Value Analysis</w:t>
+          <w:noProof/>
+        </w:rPr>
+      </w:pPr>
+      <w:r>
+        <w:rPr>
+          <w:noProof/>
+        </w:rPr>
+        <w:t>Decision Table</w:t>
       </w:r>
     </w:p>
     <w:p>
       <w:pPr>
         <w:rPr>
+          <w:noProof/>
+        </w:rPr>
+      </w:pPr>
+      <w:r>
+        <w:rPr>
+          <w:noProof/>
+        </w:rPr>
+        <w:t>Create a decision table for the following case:</w:t>
+      </w:r>
+    </w:p>
+    <w:p>
+      <w:pPr>
+        <w:rPr>
+          <w:noProof/>
+        </w:rPr>
+      </w:pPr>
+      <w:r>
+        <w:rPr>
+          <w:noProof/>
+        </w:rPr>
+        <w:t>A telephone company service plan charges 25 cents for each call made.  In addition, it charges 5 cents a minute for all calls made to a phone number that has a service plan with the company.  Or, if the call is to a phone that does not have a service plan with the company, it charges 15 cents a minute for calls that last less than 20 minutes or ten cents a minute for calls that last 20 minutes or longer.</w:t>
+      </w:r>
+    </w:p>
+    <w:p>
+      <w:pPr>
+        <w:rPr>
+          <w:noProof/>
+        </w:rPr>
+      </w:pPr>
+    </w:p>
+    <w:p>
+      <w:pPr>
+        <w:pStyle w:val="Heading2"/>
+        <w:rPr>
+          <w:noProof/>
+        </w:rPr>
+      </w:pPr>
+      <w:r>
+        <w:rPr>
+          <w:noProof/>
+        </w:rPr>
+        <w:t>Equivalence partitioning and Boundary Value Analysis</w:t>
+      </w:r>
+    </w:p>
+    <w:p>
+      <w:pPr>
+        <w:rPr>
           <w:rFonts w:ascii="Times New Roman" w:hAnsi="Times New Roman"/>
-          <w:lang w:val="bg-BG"/>
-        </w:rPr>
-      </w:pPr>
-      <w:r>
+          <w:noProof/>
+        </w:rPr>
+      </w:pPr>
+      <w:r>
+        <w:rPr>
+          <w:noProof/>
+        </w:rPr>
         <w:t xml:space="preserve">Go to </w:t>
       </w:r>
       <w:hyperlink r:id="rId10" w:history="1">
         <w:r>
           <w:rPr>
             <w:rStyle w:val="Hyperlink"/>
+            <w:noProof/>
           </w:rPr>
           <w:t>http://demos.kendoui.com/web/listview/editing.html</w:t>
         </w:r>
       </w:hyperlink>
       <w:r>
-        <w:t>. Use Equivalence Partitioning and Boundary Value analysis to design test cases for Product Name, Unit Price and Units in Stock when adding a new record. Write the cases you’re going to cover</w:t>
-      </w:r>
-      <w:r>
-        <w:rPr>
-          <w:lang w:val="bg-BG"/>
-        </w:rPr>
-        <w:t xml:space="preserve"> </w:t>
-      </w:r>
-      <w:r>
-        <w:t>and the expected result</w:t>
-      </w:r>
-      <w:r>
-        <w:rPr>
-          <w:lang w:val="bg-BG"/>
-        </w:rPr>
-        <w:t xml:space="preserve"> (</w:t>
+        <w:rPr>
+          <w:noProof/>
+        </w:rPr>
+        <w:t>. Use Equivalence Partitioning and Boundary Value analysis to design test cases for Product Name, Unit Price and Units in Stock when adding a new record. Write the cases you’re going to cover and the expected result (</w:t>
       </w:r>
       <w:r>
         <w:rPr>
           <w:rFonts w:ascii="Segoe UI" w:hAnsi="Segoe UI" w:cs="Segoe UI"/>
+          <w:noProof/>
           <w:color w:val="000000"/>
         </w:rPr>
-        <w:t>success / error message / not accepted (no action)</w:t>
-      </w:r>
-      <w:r>
-        <w:rPr>
-          <w:rFonts w:ascii="Segoe UI" w:hAnsi="Segoe UI" w:cs="Segoe UI"/>
-          <w:color w:val="000000"/>
-          <w:lang w:val="bg-BG"/>
-        </w:rPr>
-        <w:t xml:space="preserve"> </w:t>
-      </w:r>
-      <w:r>
-        <w:rPr>
-          <w:rFonts w:ascii="Segoe UI" w:hAnsi="Segoe UI" w:cs="Segoe UI"/>
-          <w:color w:val="000000"/>
-        </w:rPr>
-        <w:t>etc.</w:t>
-      </w:r>
-      <w:r>
-        <w:rPr>
-          <w:lang w:val="bg-BG"/>
-        </w:rPr>
-        <w:t>)</w:t>
-      </w:r>
-      <w:r>
-        <w:t xml:space="preserve"> in a table like the one below.</w:t>
+        <w:t>success / error message / not accepted (no action) etc.</w:t>
+      </w:r>
+      <w:r>
+        <w:rPr>
+          <w:noProof/>
+        </w:rPr>
+        <w:t>) in a table like the one below.</w:t>
       </w:r>
     </w:p>
     <w:tbl>
@@ -270,14 +296,15 @@
               <w:rPr>
                 <w:b/>
                 <w:bCs/>
+                <w:noProof/>
                 <w:color w:val="FFFFFF"/>
-                <w:lang w:val="bg-BG"/>
               </w:rPr>
             </w:pPr>
             <w:r>
               <w:rPr>
                 <w:b/>
                 <w:bCs/>
+                <w:noProof/>
                 <w:color w:val="FFFFFF"/>
               </w:rPr>
               <w:t>Product Name</w:t>
@@ -296,6 +323,7 @@
               <w:rPr>
                 <w:b/>
                 <w:bCs/>
+                <w:noProof/>
                 <w:color w:val="FFFFFF"/>
               </w:rPr>
             </w:pPr>
@@ -303,6 +331,7 @@
               <w:rPr>
                 <w:b/>
                 <w:bCs/>
+                <w:noProof/>
                 <w:color w:val="FFFFFF"/>
               </w:rPr>
               <w:t>Unit Price</w:t>
@@ -321,6 +350,7 @@
               <w:rPr>
                 <w:b/>
                 <w:bCs/>
+                <w:noProof/>
                 <w:color w:val="FFFFFF"/>
               </w:rPr>
             </w:pPr>
@@ -328,6 +358,7 @@
               <w:rPr>
                 <w:b/>
                 <w:bCs/>
+                <w:noProof/>
                 <w:color w:val="FFFFFF"/>
               </w:rPr>
               <w:t>Unit in Stock</w:t>
@@ -353,6 +384,7 @@
             <w:pPr>
               <w:jc w:val="center"/>
               <w:rPr>
+                <w:noProof/>
                 <w:color w:val="FFFFFF"/>
               </w:rPr>
             </w:pPr>
@@ -360,6 +392,7 @@
               <w:rPr>
                 <w:b/>
                 <w:bCs/>
+                <w:noProof/>
                 <w:color w:val="FFFFFF"/>
               </w:rPr>
               <w:t>Logical Test Cases</w:t>
@@ -381,6 +414,7 @@
               <w:rPr>
                 <w:b/>
                 <w:bCs/>
+                <w:noProof/>
                 <w:color w:val="FFFFFF"/>
               </w:rPr>
             </w:pPr>
@@ -388,6 +422,7 @@
               <w:rPr>
                 <w:b/>
                 <w:bCs/>
+                <w:noProof/>
                 <w:color w:val="FFFFFF"/>
               </w:rPr>
               <w:t>Concrete Test Cases</w:t>
@@ -408,12 +443,14 @@
               <w:jc w:val="center"/>
               <w:rPr>
                 <w:b/>
+                <w:noProof/>
                 <w:color w:val="FFFFFF"/>
               </w:rPr>
             </w:pPr>
             <w:r>
               <w:rPr>
                 <w:b/>
+                <w:noProof/>
                 <w:color w:val="FFFFFF"/>
               </w:rPr>
               <w:t>Expected Result</w:t>
@@ -435,12 +472,14 @@
               <w:rPr>
                 <w:b/>
                 <w:bCs/>
+                <w:noProof/>
                 <w:color w:val="FFFFFF"/>
               </w:rPr>
             </w:pPr>
             <w:r>
               <w:rPr>
                 <w:b/>
+                <w:noProof/>
                 <w:color w:val="FFFFFF"/>
               </w:rPr>
               <w:t>Logical Test Cases</w:t>
@@ -462,6 +501,7 @@
               <w:rPr>
                 <w:b/>
                 <w:bCs/>
+                <w:noProof/>
                 <w:color w:val="FFFFFF"/>
               </w:rPr>
             </w:pPr>
@@ -469,6 +509,7 @@
               <w:rPr>
                 <w:b/>
                 <w:bCs/>
+                <w:noProof/>
                 <w:color w:val="FFFFFF"/>
               </w:rPr>
               <w:t>Concrete Test Cases</w:t>
@@ -489,12 +530,14 @@
               <w:jc w:val="center"/>
               <w:rPr>
                 <w:b/>
+                <w:noProof/>
                 <w:color w:val="FFFFFF"/>
               </w:rPr>
             </w:pPr>
             <w:r>
               <w:rPr>
                 <w:b/>
+                <w:noProof/>
                 <w:color w:val="FFFFFF"/>
               </w:rPr>
               <w:t>Expected Result</w:t>
@@ -516,12 +559,14 @@
               <w:rPr>
                 <w:b/>
                 <w:bCs/>
+                <w:noProof/>
                 <w:color w:val="FFFFFF"/>
               </w:rPr>
             </w:pPr>
             <w:r>
               <w:rPr>
                 <w:b/>
+                <w:noProof/>
                 <w:color w:val="FFFFFF"/>
               </w:rPr>
               <w:t>Logical Test Cases</w:t>
@@ -543,6 +588,7 @@
               <w:rPr>
                 <w:b/>
                 <w:bCs/>
+                <w:noProof/>
                 <w:color w:val="FFFFFF"/>
               </w:rPr>
             </w:pPr>
@@ -550,6 +596,7 @@
               <w:rPr>
                 <w:b/>
                 <w:bCs/>
+                <w:noProof/>
                 <w:color w:val="FFFFFF"/>
               </w:rPr>
               <w:t>Concrete Test Cases</w:t>
@@ -571,12 +618,14 @@
               <w:jc w:val="center"/>
               <w:rPr>
                 <w:b/>
+                <w:noProof/>
                 <w:color w:val="FFFFFF"/>
               </w:rPr>
             </w:pPr>
             <w:r>
               <w:rPr>
                 <w:b/>
+                <w:noProof/>
                 <w:color w:val="FFFFFF"/>
               </w:rPr>
               <w:t>Expected Result</w:t>
@@ -598,6 +647,7 @@
               <w:rPr>
                 <w:b/>
                 <w:bCs/>
+                <w:noProof/>
               </w:rPr>
             </w:pPr>
           </w:p>
@@ -612,47 +662,7 @@
               <w:rPr>
                 <w:b/>
                 <w:bCs/>
-              </w:rPr>
-            </w:pPr>
-          </w:p>
-        </w:tc>
-        <w:tc>
-          <w:tcPr>
-            <w:tcW w:w="1221" w:type="dxa"/>
-            <w:shd w:val="clear" w:color="auto" w:fill="auto"/>
-          </w:tcPr>
-          <w:p/>
-        </w:tc>
-        <w:tc>
-          <w:tcPr>
-            <w:tcW w:w="1221" w:type="dxa"/>
-            <w:shd w:val="clear" w:color="auto" w:fill="auto"/>
-          </w:tcPr>
-          <w:p/>
-        </w:tc>
-        <w:tc>
-          <w:tcPr>
-            <w:tcW w:w="1221" w:type="dxa"/>
-            <w:shd w:val="clear" w:color="auto" w:fill="auto"/>
-          </w:tcPr>
-          <w:p/>
-        </w:tc>
-        <w:tc>
-          <w:tcPr>
-            <w:tcW w:w="1221" w:type="dxa"/>
-            <w:shd w:val="clear" w:color="auto" w:fill="auto"/>
-          </w:tcPr>
-          <w:p/>
-        </w:tc>
-        <w:tc>
-          <w:tcPr>
-            <w:tcW w:w="1221" w:type="dxa"/>
-            <w:shd w:val="clear" w:color="auto" w:fill="auto"/>
-          </w:tcPr>
-          <w:p>
-            <w:pPr>
-              <w:rPr>
-                <w:lang w:val="bg-BG"/>
+                <w:noProof/>
               </w:rPr>
             </w:pPr>
           </w:p>
@@ -665,7 +675,7 @@
           <w:p>
             <w:pPr>
               <w:rPr>
-                <w:lang w:val="bg-BG"/>
+                <w:noProof/>
               </w:rPr>
             </w:pPr>
           </w:p>
@@ -678,7 +688,72 @@
           <w:p>
             <w:pPr>
               <w:rPr>
-                <w:lang w:val="bg-BG"/>
+                <w:noProof/>
+              </w:rPr>
+            </w:pPr>
+          </w:p>
+        </w:tc>
+        <w:tc>
+          <w:tcPr>
+            <w:tcW w:w="1221" w:type="dxa"/>
+            <w:shd w:val="clear" w:color="auto" w:fill="auto"/>
+          </w:tcPr>
+          <w:p>
+            <w:pPr>
+              <w:rPr>
+                <w:noProof/>
+              </w:rPr>
+            </w:pPr>
+          </w:p>
+        </w:tc>
+        <w:tc>
+          <w:tcPr>
+            <w:tcW w:w="1221" w:type="dxa"/>
+            <w:shd w:val="clear" w:color="auto" w:fill="auto"/>
+          </w:tcPr>
+          <w:p>
+            <w:pPr>
+              <w:rPr>
+                <w:noProof/>
+              </w:rPr>
+            </w:pPr>
+          </w:p>
+        </w:tc>
+        <w:tc>
+          <w:tcPr>
+            <w:tcW w:w="1221" w:type="dxa"/>
+            <w:shd w:val="clear" w:color="auto" w:fill="auto"/>
+          </w:tcPr>
+          <w:p>
+            <w:pPr>
+              <w:rPr>
+                <w:noProof/>
+              </w:rPr>
+            </w:pPr>
+          </w:p>
+        </w:tc>
+        <w:tc>
+          <w:tcPr>
+            <w:tcW w:w="1221" w:type="dxa"/>
+            <w:shd w:val="clear" w:color="auto" w:fill="auto"/>
+          </w:tcPr>
+          <w:p>
+            <w:pPr>
+              <w:rPr>
+                <w:noProof/>
+              </w:rPr>
+            </w:pPr>
+          </w:p>
+        </w:tc>
+        <w:tc>
+          <w:tcPr>
+            <w:tcW w:w="1221" w:type="dxa"/>
+            <w:shd w:val="clear" w:color="auto" w:fill="auto"/>
+          </w:tcPr>
+          <w:p>
+            <w:pPr>
+              <w:rPr>
+                <w:noProof/>
               </w:rPr>
             </w:pPr>
           </w:p>
@@ -700,6 +775,7 @@
               <w:rPr>
                 <w:b/>
                 <w:bCs/>
+                <w:noProof/>
               </w:rPr>
             </w:pPr>
           </w:p>
@@ -718,6 +794,7 @@
               <w:rPr>
                 <w:b/>
                 <w:bCs/>
+                <w:noProof/>
               </w:rPr>
             </w:pPr>
           </w:p>
@@ -731,7 +808,13 @@
             </w:tcBorders>
             <w:shd w:val="clear" w:color="auto" w:fill="auto"/>
           </w:tcPr>
-          <w:p/>
+          <w:p>
+            <w:pPr>
+              <w:rPr>
+                <w:noProof/>
+              </w:rPr>
+            </w:pPr>
+          </w:p>
         </w:tc>
         <w:tc>
           <w:tcPr>
@@ -742,7 +825,13 @@
             </w:tcBorders>
             <w:shd w:val="clear" w:color="auto" w:fill="auto"/>
           </w:tcPr>
-          <w:p/>
+          <w:p>
+            <w:pPr>
+              <w:rPr>
+                <w:noProof/>
+              </w:rPr>
+            </w:pPr>
+          </w:p>
         </w:tc>
         <w:tc>
           <w:tcPr>
@@ -753,7 +842,13 @@
             </w:tcBorders>
             <w:shd w:val="clear" w:color="auto" w:fill="auto"/>
           </w:tcPr>
-          <w:p/>
+          <w:p>
+            <w:pPr>
+              <w:rPr>
+                <w:noProof/>
+              </w:rPr>
+            </w:pPr>
+          </w:p>
         </w:tc>
         <w:tc>
           <w:tcPr>
@@ -764,7 +859,13 @@
             </w:tcBorders>
             <w:shd w:val="clear" w:color="auto" w:fill="auto"/>
           </w:tcPr>
-          <w:p/>
+          <w:p>
+            <w:pPr>
+              <w:rPr>
+                <w:noProof/>
+              </w:rPr>
+            </w:pPr>
+          </w:p>
         </w:tc>
         <w:tc>
           <w:tcPr>
@@ -775,7 +876,13 @@
             </w:tcBorders>
             <w:shd w:val="clear" w:color="auto" w:fill="auto"/>
           </w:tcPr>
-          <w:p/>
+          <w:p>
+            <w:pPr>
+              <w:rPr>
+                <w:noProof/>
+              </w:rPr>
+            </w:pPr>
+          </w:p>
         </w:tc>
         <w:tc>
           <w:tcPr>
@@ -786,7 +893,13 @@
             </w:tcBorders>
             <w:shd w:val="clear" w:color="auto" w:fill="auto"/>
           </w:tcPr>
-          <w:p/>
+          <w:p>
+            <w:pPr>
+              <w:rPr>
+                <w:noProof/>
+              </w:rPr>
+            </w:pPr>
+          </w:p>
         </w:tc>
         <w:tc>
           <w:tcPr>
@@ -798,24 +911,44 @@
             </w:tcBorders>
             <w:shd w:val="clear" w:color="auto" w:fill="auto"/>
           </w:tcPr>
-          <w:p/>
+          <w:p>
+            <w:pPr>
+              <w:rPr>
+                <w:noProof/>
+              </w:rPr>
+            </w:pPr>
+          </w:p>
         </w:tc>
       </w:tr>
     </w:tbl>
     <w:p>
       <w:pPr>
         <w:pStyle w:val="Heading2"/>
+        <w:rPr>
+          <w:noProof/>
+        </w:rPr>
       </w:pPr>
     </w:p>
     <w:p>
       <w:pPr>
         <w:pStyle w:val="Heading2"/>
-      </w:pPr>
-      <w:r>
+        <w:rPr>
+          <w:noProof/>
+        </w:rPr>
+      </w:pPr>
+      <w:r>
+        <w:rPr>
+          <w:noProof/>
+        </w:rPr>
         <w:t>State Transition Table</w:t>
       </w:r>
     </w:p>
     <w:p>
+      <w:pPr>
+        <w:rPr>
+          <w:noProof/>
+        </w:rPr>
+      </w:pPr>
       <w:r>
         <w:rPr>
           <w:noProof/>
@@ -2813,11 +2946,22 @@
         </mc:AlternateContent>
       </w:r>
       <w:r>
+        <w:rPr>
+          <w:noProof/>
+        </w:rPr>
         <w:t>You have an alarm clock where alarms can be added, set and deleted. When we set an alarm it is automatically turned on and activates when the time of the alarm comes. While it’s active you can either snooze or stop it. You can deactivate the alarm by turning it off or deleting it.</w:t>
       </w:r>
     </w:p>
     <w:p>
-      <w:r>
+      <w:pPr>
+        <w:rPr>
+          <w:noProof/>
+        </w:rPr>
+      </w:pPr>
+      <w:r>
+        <w:rPr>
+          <w:noProof/>
+        </w:rPr>
         <w:t>Your task is to prepare a State transition table. (Use the table below as a template)</w:t>
       </w:r>
     </w:p>
@@ -2830,6 +2974,7 @@
         <w:jc w:val="right"/>
         <w:rPr>
           <w:i/>
+          <w:noProof/>
           <w:szCs w:val="24"/>
         </w:rPr>
       </w:pPr>
@@ -2868,6 +3013,7 @@
               <w:rPr>
                 <w:b/>
                 <w:bCs/>
+                <w:noProof/>
                 <w:color w:val="FFFFFF"/>
               </w:rPr>
             </w:pPr>
@@ -2875,6 +3021,7 @@
               <w:rPr>
                 <w:b/>
                 <w:bCs/>
+                <w:noProof/>
                 <w:color w:val="FFFFFF"/>
               </w:rPr>
               <w:t>State</w:t>
@@ -2892,6 +3039,7 @@
               <w:rPr>
                 <w:b/>
                 <w:bCs/>
+                <w:noProof/>
                 <w:color w:val="FFFFFF"/>
               </w:rPr>
             </w:pPr>
@@ -2899,6 +3047,7 @@
               <w:rPr>
                 <w:b/>
                 <w:bCs/>
+                <w:noProof/>
                 <w:color w:val="FFFFFF"/>
               </w:rPr>
               <w:t>Event</w:t>
@@ -2916,6 +3065,7 @@
               <w:rPr>
                 <w:b/>
                 <w:bCs/>
+                <w:noProof/>
                 <w:color w:val="FFFFFF"/>
               </w:rPr>
             </w:pPr>
@@ -2923,6 +3073,7 @@
               <w:rPr>
                 <w:b/>
                 <w:bCs/>
+                <w:noProof/>
                 <w:color w:val="FFFFFF"/>
               </w:rPr>
               <w:t>Action</w:t>
@@ -2940,6 +3091,7 @@
               <w:rPr>
                 <w:b/>
                 <w:bCs/>
+                <w:noProof/>
                 <w:color w:val="FFFFFF"/>
               </w:rPr>
             </w:pPr>
@@ -2947,6 +3099,7 @@
               <w:rPr>
                 <w:b/>
                 <w:bCs/>
+                <w:noProof/>
                 <w:color w:val="FFFFFF"/>
               </w:rPr>
               <w:t>Next State</w:t>
@@ -2973,6 +3126,7 @@
               <w:rPr>
                 <w:b/>
                 <w:bCs/>
+                <w:noProof/>
               </w:rPr>
             </w:pPr>
           </w:p>
@@ -2986,7 +3140,13 @@
             </w:tcBorders>
             <w:shd w:val="clear" w:color="auto" w:fill="auto"/>
           </w:tcPr>
-          <w:p/>
+          <w:p>
+            <w:pPr>
+              <w:rPr>
+                <w:noProof/>
+              </w:rPr>
+            </w:pPr>
+          </w:p>
         </w:tc>
         <w:tc>
           <w:tcPr>
@@ -2997,7 +3157,13 @@
             </w:tcBorders>
             <w:shd w:val="clear" w:color="auto" w:fill="auto"/>
           </w:tcPr>
-          <w:p/>
+          <w:p>
+            <w:pPr>
+              <w:rPr>
+                <w:noProof/>
+              </w:rPr>
+            </w:pPr>
+          </w:p>
         </w:tc>
         <w:tc>
           <w:tcPr>
@@ -3009,7 +3175,13 @@
             </w:tcBorders>
             <w:shd w:val="clear" w:color="auto" w:fill="auto"/>
           </w:tcPr>
-          <w:p/>
+          <w:p>
+            <w:pPr>
+              <w:rPr>
+                <w:noProof/>
+              </w:rPr>
+            </w:pPr>
+          </w:p>
         </w:tc>
       </w:tr>
       <w:tr>
@@ -3026,6 +3198,7 @@
               <w:rPr>
                 <w:b/>
                 <w:bCs/>
+                <w:noProof/>
               </w:rPr>
             </w:pPr>
           </w:p>
@@ -3035,43 +3208,75 @@
             <w:tcW w:w="2772" w:type="dxa"/>
             <w:shd w:val="clear" w:color="auto" w:fill="auto"/>
           </w:tcPr>
-          <w:p/>
+          <w:p>
+            <w:pPr>
+              <w:rPr>
+                <w:noProof/>
+              </w:rPr>
+            </w:pPr>
+          </w:p>
         </w:tc>
         <w:tc>
           <w:tcPr>
             <w:tcW w:w="2772" w:type="dxa"/>
             <w:shd w:val="clear" w:color="auto" w:fill="auto"/>
           </w:tcPr>
-          <w:p/>
+          <w:p>
+            <w:pPr>
+              <w:rPr>
+                <w:noProof/>
+              </w:rPr>
+            </w:pPr>
+          </w:p>
         </w:tc>
         <w:tc>
           <w:tcPr>
             <w:tcW w:w="2602" w:type="dxa"/>
             <w:shd w:val="clear" w:color="auto" w:fill="auto"/>
           </w:tcPr>
-          <w:p/>
+          <w:p>
+            <w:pPr>
+              <w:rPr>
+                <w:noProof/>
+              </w:rPr>
+            </w:pPr>
+          </w:p>
         </w:tc>
       </w:tr>
     </w:tbl>
-    <w:p/>
     <w:p>
       <w:pPr>
-        <w:pStyle w:val="Heading2"/>
-      </w:pPr>
-      <w:r>
-        <w:t>Sikuli</w:t>
-      </w:r>
+        <w:rPr>
+          <w:noProof/>
+        </w:rPr>
+      </w:pPr>
     </w:p>
     <w:p>
       <w:pPr>
+        <w:pStyle w:val="Heading2"/>
+        <w:rPr>
+          <w:noProof/>
+        </w:rPr>
+      </w:pPr>
+      <w:r>
+        <w:rPr>
+          <w:noProof/>
+        </w:rPr>
+        <w:t>Sikuli</w:t>
+      </w:r>
+    </w:p>
+    <w:p>
+      <w:pPr>
         <w:pStyle w:val="Heading3"/>
         <w:rPr>
+          <w:noProof/>
           <w:sz w:val="24"/>
           <w:szCs w:val="24"/>
         </w:rPr>
       </w:pPr>
       <w:r>
         <w:rPr>
+          <w:noProof/>
           <w:sz w:val="24"/>
           <w:szCs w:val="24"/>
         </w:rPr>
@@ -3079,8 +3284,22 @@
       </w:r>
     </w:p>
     <w:p>
-      <w:r>
+      <w:pPr>
+        <w:rPr>
+          <w:noProof/>
+        </w:rPr>
+      </w:pPr>
+      <w:r>
+        <w:rPr>
+          <w:noProof/>
+        </w:rPr>
         <w:t>Make the following test using Sikuli with basic framework.</w:t>
+      </w:r>
+      <w:r>
+        <w:rPr>
+          <w:noProof/>
+        </w:rPr>
+        <w:t xml:space="preserve"> </w:t>
       </w:r>
     </w:p>
     <w:p>
@@ -3133,7 +3352,22 @@
         <w:rPr>
           <w:i/>
         </w:rPr>
-        <w:t>Options</w:t>
+        <w:t>Properties</w:t>
+      </w:r>
+      <w:r>
+        <w:t xml:space="preserve"> -&gt; </w:t>
+      </w:r>
+      <w:r>
+        <w:rPr>
+          <w:i/>
+        </w:rPr>
+        <w:t>Plugins</w:t>
+      </w:r>
+      <w:r>
+        <w:rPr>
+          <w:lang w:val="bg-BG"/>
+        </w:rPr>
+        <w:t xml:space="preserve"> </w:t>
       </w:r>
     </w:p>
     <w:p>
@@ -3145,52 +3379,74 @@
         </w:numPr>
       </w:pPr>
       <w:r>
-        <w:t xml:space="preserve">Change the </w:t>
+        <w:t xml:space="preserve">Disable </w:t>
       </w:r>
       <w:r>
         <w:rPr>
           <w:i/>
         </w:rPr>
-        <w:t>Tab size</w:t>
-      </w:r>
-      <w:r>
-        <w:t xml:space="preserve">. Verify that </w:t>
-      </w:r>
-      <w:r>
-        <w:t xml:space="preserve">tab size value </w:t>
-      </w:r>
-      <w:r>
-        <w:t>is saved after applayed changes</w:t>
+        <w:t>Debug</w:t>
+      </w:r>
+      <w:r>
+        <w:t xml:space="preserve"> build configuration for </w:t>
+      </w:r>
+      <w:r>
+        <w:rPr>
+          <w:i/>
+        </w:rPr>
+        <w:t>Battery</w:t>
+      </w:r>
+      <w:r>
+        <w:t xml:space="preserve"> plugin. Verify that the configuration is correct (Debug i</w:t>
+      </w:r>
+      <w:r>
+        <w:t xml:space="preserve">s disabled, Release is enabled) (Video: </w:t>
+      </w:r>
+      <w:hyperlink r:id="rId13" w:history="1">
+        <w:r>
+          <w:rPr>
+            <w:rStyle w:val="Hyperlink"/>
+          </w:rPr>
+          <w:t>http://screencast.com/t/cndcb13DsW</w:t>
+        </w:r>
+      </w:hyperlink>
+      <w:r>
+        <w:t>)</w:t>
+      </w:r>
+      <w:r>
+        <w:t xml:space="preserve"> </w:t>
       </w:r>
     </w:p>
     <w:p>
       <w:pPr>
-        <w:pStyle w:val="ListParagraph"/>
-        <w:numPr>
-          <w:ilvl w:val="0"/>
-          <w:numId w:val="0"/>
-        </w:numPr>
-        <w:ind w:left="720"/>
-      </w:pPr>
+        <w:pStyle w:val="Heading3"/>
+        <w:rPr>
+          <w:noProof/>
+          <w:sz w:val="24"/>
+          <w:szCs w:val="24"/>
+        </w:rPr>
+      </w:pPr>
+      <w:r>
+        <w:rPr>
+          <w:noProof/>
+          <w:sz w:val="24"/>
+          <w:szCs w:val="24"/>
+        </w:rPr>
+        <w:t>Problem 2</w:t>
+      </w:r>
+      <w:bookmarkStart w:id="0" w:name="_GoBack"/>
+      <w:bookmarkEnd w:id="0"/>
     </w:p>
     <w:p>
       <w:pPr>
-        <w:pStyle w:val="Heading3"/>
-        <w:rPr>
-          <w:sz w:val="24"/>
-          <w:szCs w:val="24"/>
-        </w:rPr>
-      </w:pPr>
-      <w:r>
-        <w:rPr>
-          <w:sz w:val="24"/>
-          <w:szCs w:val="24"/>
-        </w:rPr>
-        <w:t>Problem 2</w:t>
-      </w:r>
-    </w:p>
-    <w:p>
-      <w:r>
+        <w:rPr>
+          <w:noProof/>
+        </w:rPr>
+      </w:pPr>
+      <w:r>
+        <w:rPr>
+          <w:noProof/>
+        </w:rPr>
         <w:t>Make the following test using Sikuli with basic framework.</w:t>
       </w:r>
     </w:p>
@@ -3201,14 +3457,8 @@
           <w:ilvl w:val="0"/>
           <w:numId w:val="25"/>
         </w:numPr>
-        <w:rPr>
-          <w:noProof w:val="0"/>
-        </w:rPr>
-      </w:pPr>
-      <w:r>
-        <w:rPr>
-          <w:noProof w:val="0"/>
-        </w:rPr>
+      </w:pPr>
+      <w:r>
         <w:t>Open Paint</w:t>
       </w:r>
     </w:p>
@@ -3219,14 +3469,8 @@
           <w:ilvl w:val="0"/>
           <w:numId w:val="25"/>
         </w:numPr>
-        <w:rPr>
-          <w:noProof w:val="0"/>
-        </w:rPr>
-      </w:pPr>
-      <w:r>
-        <w:rPr>
-          <w:noProof w:val="0"/>
-        </w:rPr>
+      </w:pPr>
+      <w:r>
         <w:t>Select circle from Shapes and green from Colors</w:t>
       </w:r>
     </w:p>
@@ -3237,14 +3481,8 @@
           <w:ilvl w:val="0"/>
           <w:numId w:val="24"/>
         </w:numPr>
-        <w:rPr>
-          <w:noProof w:val="0"/>
-        </w:rPr>
-      </w:pPr>
-      <w:r>
-        <w:rPr>
-          <w:noProof w:val="0"/>
-        </w:rPr>
+      </w:pPr>
+      <w:r>
         <w:t>Draw a green circle</w:t>
       </w:r>
     </w:p>
@@ -3255,14 +3493,8 @@
           <w:ilvl w:val="0"/>
           <w:numId w:val="24"/>
         </w:numPr>
-        <w:rPr>
-          <w:noProof w:val="0"/>
-        </w:rPr>
-      </w:pPr>
-      <w:r>
-        <w:rPr>
-          <w:noProof w:val="0"/>
-        </w:rPr>
+      </w:pPr>
+      <w:r>
         <w:t>Save the picture</w:t>
       </w:r>
     </w:p>
@@ -3273,42 +3505,64 @@
           <w:ilvl w:val="0"/>
           <w:numId w:val="24"/>
         </w:numPr>
-        <w:rPr>
-          <w:noProof w:val="0"/>
-        </w:rPr>
-      </w:pPr>
-      <w:r>
-        <w:rPr>
-          <w:noProof w:val="0"/>
-        </w:rPr>
+      </w:pPr>
+      <w:r>
         <w:t>Open Paint again and load the picture. Verify that the correct picture is loaded</w:t>
-      </w:r>
-    </w:p>
-    <w:p/>
-    <w:p>
-      <w:r>
-        <w:t>Report your test results in HTMLTestRunner format.</w:t>
-      </w:r>
-    </w:p>
-    <w:p/>
-    <w:p>
-      <w:pPr>
-        <w:pStyle w:val="Heading2"/>
-      </w:pPr>
-      <w:r>
-        <w:t xml:space="preserve">Telerik Testing Framework </w:t>
       </w:r>
     </w:p>
     <w:p>
       <w:pPr>
+        <w:rPr>
+          <w:noProof/>
+        </w:rPr>
+      </w:pPr>
+    </w:p>
+    <w:p>
+      <w:pPr>
+        <w:rPr>
+          <w:noProof/>
+        </w:rPr>
+      </w:pPr>
+      <w:r>
+        <w:rPr>
+          <w:noProof/>
+        </w:rPr>
+        <w:t>Report your test results in HTMLTestRunner format.</w:t>
+      </w:r>
+    </w:p>
+    <w:p>
+      <w:pPr>
+        <w:rPr>
+          <w:noProof/>
+        </w:rPr>
+      </w:pPr>
+    </w:p>
+    <w:p>
+      <w:pPr>
+        <w:pStyle w:val="Heading2"/>
+        <w:rPr>
+          <w:noProof/>
+        </w:rPr>
+      </w:pPr>
+      <w:r>
+        <w:rPr>
+          <w:noProof/>
+        </w:rPr>
+        <w:t xml:space="preserve">Telerik Testing Framework </w:t>
+      </w:r>
+    </w:p>
+    <w:p>
+      <w:pPr>
         <w:pStyle w:val="Heading3"/>
         <w:rPr>
+          <w:noProof/>
           <w:sz w:val="24"/>
           <w:szCs w:val="24"/>
         </w:rPr>
       </w:pPr>
       <w:r>
         <w:rPr>
+          <w:noProof/>
           <w:sz w:val="24"/>
           <w:szCs w:val="24"/>
         </w:rPr>
@@ -3316,13 +3570,22 @@
       </w:r>
     </w:p>
     <w:p>
-      <w:r>
+      <w:pPr>
+        <w:rPr>
+          <w:noProof/>
+        </w:rPr>
+      </w:pPr>
+      <w:r>
+        <w:rPr>
+          <w:noProof/>
+        </w:rPr>
         <w:t xml:space="preserve">Make functional web tests using Telerik Testing Framework. The tests should navigate to the following URL: </w:t>
       </w:r>
-      <w:hyperlink r:id="rId13" w:history="1">
+      <w:hyperlink r:id="rId14" w:history="1">
         <w:r>
           <w:rPr>
             <w:rStyle w:val="Hyperlink"/>
+            <w:noProof/>
           </w:rPr>
           <w:t>http://demos.telerik.com/aspnet-ajax/grid/</w:t>
         </w:r>
@@ -3338,6 +3601,7 @@
         <w:rPr>
           <w:rFonts w:asciiTheme="minorHAnsi" w:eastAsiaTheme="minorHAnsi" w:hAnsiTheme="minorHAnsi" w:cstheme="minorBidi"/>
           <w:b w:val="0"/>
+          <w:noProof/>
           <w:color w:val="auto"/>
           <w:sz w:val="22"/>
           <w:szCs w:val="22"/>
@@ -3347,6 +3611,7 @@
         <w:rPr>
           <w:rFonts w:asciiTheme="minorHAnsi" w:eastAsiaTheme="minorHAnsi" w:hAnsiTheme="minorHAnsi" w:cstheme="minorBidi"/>
           <w:b w:val="0"/>
+          <w:noProof/>
           <w:color w:val="auto"/>
           <w:sz w:val="22"/>
           <w:szCs w:val="22"/>
@@ -3433,6 +3698,7 @@
         <w:rPr>
           <w:rFonts w:asciiTheme="minorHAnsi" w:eastAsiaTheme="minorHAnsi" w:hAnsiTheme="minorHAnsi" w:cstheme="minorBidi"/>
           <w:b w:val="0"/>
+          <w:noProof/>
           <w:color w:val="auto"/>
           <w:sz w:val="22"/>
           <w:szCs w:val="22"/>
@@ -3442,6 +3708,7 @@
         <w:rPr>
           <w:rFonts w:asciiTheme="minorHAnsi" w:eastAsiaTheme="minorHAnsi" w:hAnsiTheme="minorHAnsi" w:cstheme="minorBidi"/>
           <w:b w:val="0"/>
+          <w:noProof/>
           <w:color w:val="auto"/>
           <w:sz w:val="22"/>
           <w:szCs w:val="22"/>
@@ -3506,28 +3773,29 @@
         <w:t>works correctly</w:t>
       </w:r>
     </w:p>
-    <w:p/>
     <w:p>
       <w:pPr>
+        <w:rPr>
+          <w:noProof/>
+        </w:rPr>
+      </w:pPr>
+    </w:p>
+    <w:p>
+      <w:pPr>
         <w:pStyle w:val="Heading3"/>
         <w:rPr>
+          <w:noProof/>
           <w:sz w:val="24"/>
           <w:szCs w:val="24"/>
         </w:rPr>
       </w:pPr>
       <w:r>
         <w:rPr>
+          <w:noProof/>
           <w:sz w:val="24"/>
           <w:szCs w:val="24"/>
         </w:rPr>
-        <w:t>P</w:t>
-      </w:r>
-      <w:r>
-        <w:rPr>
-          <w:sz w:val="24"/>
-          <w:szCs w:val="24"/>
-        </w:rPr>
-        <w:t>roblem 2</w:t>
+        <w:t>Problem 2</w:t>
       </w:r>
     </w:p>
     <w:p>
@@ -3541,22 +3809,15 @@
           <w:tab w:val="left" w:pos="180"/>
         </w:tabs>
         <w:ind w:left="450" w:hanging="540"/>
-        <w:rPr>
-          <w:noProof w:val="0"/>
-        </w:rPr>
-      </w:pPr>
-      <w:r>
-        <w:rPr>
-          <w:noProof w:val="0"/>
-        </w:rPr>
+      </w:pPr>
+      <w:r>
         <w:t xml:space="preserve">Make functional web tests using Telerik Testing Framework. The tests should navigate to the following URL: </w:t>
       </w:r>
-      <w:hyperlink r:id="rId14" w:history="1">
+      <w:hyperlink r:id="rId15" w:history="1">
         <w:r>
           <w:rPr>
             <w:rStyle w:val="Hyperlink"/>
             <w:rFonts w:cs="Segoe UI"/>
-            <w:noProof w:val="0"/>
           </w:rPr>
           <w:t>http://demos.telerik.com/aspnet-ajax/</w:t>
         </w:r>
@@ -3564,8 +3825,6 @@
       <w:r>
         <w:rPr>
           <w:rFonts w:cs="Segoe UI"/>
-          <w:noProof w:val="0"/>
-          <w:lang w:val="bg-BG"/>
         </w:rPr>
         <w:t xml:space="preserve"> </w:t>
       </w:r>
@@ -3579,13 +3838,11 @@
         </w:numPr>
         <w:rPr>
           <w:rFonts w:cs="Segoe UI"/>
-          <w:noProof w:val="0"/>
         </w:rPr>
       </w:pPr>
       <w:r>
         <w:rPr>
           <w:rFonts w:cs="Segoe UI"/>
-          <w:noProof w:val="0"/>
         </w:rPr>
         <w:t>Search for “Grid Filtered by Combo” demo and click on some of the results</w:t>
       </w:r>
@@ -3599,13 +3856,11 @@
         </w:numPr>
         <w:rPr>
           <w:rFonts w:cs="Segoe UI"/>
-          <w:noProof w:val="0"/>
         </w:rPr>
       </w:pPr>
       <w:r>
         <w:rPr>
           <w:rFonts w:cs="Segoe UI"/>
-          <w:noProof w:val="0"/>
         </w:rPr>
         <w:t>Verify that the correct demo is loaded</w:t>
       </w:r>
@@ -3619,13 +3874,11 @@
         </w:numPr>
         <w:rPr>
           <w:rFonts w:cs="Segoe UI"/>
-          <w:noProof w:val="0"/>
         </w:rPr>
       </w:pPr>
       <w:r>
         <w:rPr>
           <w:rFonts w:cs="Segoe UI"/>
-          <w:noProof w:val="0"/>
         </w:rPr>
         <w:t>Test filtering</w:t>
       </w:r>
@@ -3640,13 +3893,11 @@
         <w:ind w:left="720"/>
         <w:rPr>
           <w:rFonts w:cs="Segoe UI"/>
-          <w:noProof w:val="0"/>
         </w:rPr>
       </w:pPr>
       <w:r>
         <w:rPr>
           <w:rFonts w:cs="Segoe UI"/>
-          <w:noProof w:val="0"/>
         </w:rPr>
         <w:t>Select “Regina Murphy” from the combo box and verify that 3 rows are displayed in the grid</w:t>
       </w:r>
@@ -3660,13 +3911,11 @@
         </w:numPr>
         <w:rPr>
           <w:rFonts w:cs="Segoe UI"/>
-          <w:noProof w:val="0"/>
         </w:rPr>
       </w:pPr>
       <w:r>
         <w:rPr>
           <w:rFonts w:cs="Segoe UI"/>
-          <w:noProof w:val="0"/>
         </w:rPr>
         <w:t xml:space="preserve">Test paging </w:t>
       </w:r>
@@ -3681,13 +3930,11 @@
         <w:ind w:left="720"/>
         <w:rPr>
           <w:rFonts w:cs="Segoe UI"/>
-          <w:noProof w:val="0"/>
         </w:rPr>
       </w:pPr>
       <w:r>
         <w:rPr>
           <w:rFonts w:cs="Segoe UI"/>
-          <w:noProof w:val="0"/>
         </w:rPr>
         <w:t>Change the page size and verify the rows number in the table</w:t>
       </w:r>
@@ -3703,23 +3950,19 @@
         <w:jc w:val="left"/>
         <w:rPr>
           <w:rFonts w:cs="Segoe UI"/>
-          <w:noProof w:val="0"/>
-          <w:lang w:val="bg-BG"/>
         </w:rPr>
       </w:pPr>
       <w:r>
         <w:rPr>
           <w:rFonts w:cs="Segoe UI"/>
-          <w:noProof w:val="0"/>
         </w:rPr>
         <w:t xml:space="preserve">Navigate to </w:t>
       </w:r>
-      <w:hyperlink r:id="rId15" w:history="1">
+      <w:hyperlink r:id="rId16" w:history="1">
         <w:r>
           <w:rPr>
             <w:rStyle w:val="Hyperlink"/>
             <w:rFonts w:cs="Segoe UI"/>
-            <w:noProof w:val="0"/>
           </w:rPr>
           <w:t>http://demos.telerik.com/aspnet-ajax/</w:t>
         </w:r>
@@ -3727,8 +3970,6 @@
       <w:r>
         <w:rPr>
           <w:rFonts w:cs="Segoe UI"/>
-          <w:noProof w:val="0"/>
-          <w:lang w:val="bg-BG"/>
         </w:rPr>
         <w:t xml:space="preserve"> </w:t>
       </w:r>
@@ -3743,13 +3984,11 @@
         <w:jc w:val="left"/>
         <w:rPr>
           <w:rFonts w:cs="Segoe UI"/>
-          <w:noProof w:val="0"/>
         </w:rPr>
       </w:pPr>
       <w:r>
         <w:rPr>
           <w:rFonts w:cs="Segoe UI"/>
-          <w:noProof w:val="0"/>
         </w:rPr>
         <w:t>Search for “Automatic Operations” demo and click on the result</w:t>
       </w:r>
@@ -3764,13 +4003,11 @@
         <w:jc w:val="left"/>
         <w:rPr>
           <w:rFonts w:cs="Segoe UI"/>
-          <w:noProof w:val="0"/>
         </w:rPr>
       </w:pPr>
       <w:r>
         <w:rPr>
           <w:rFonts w:cs="Segoe UI"/>
-          <w:noProof w:val="0"/>
         </w:rPr>
         <w:t>Verify the correct demo is loaded</w:t>
       </w:r>
@@ -3785,13 +4022,11 @@
         <w:jc w:val="left"/>
         <w:rPr>
           <w:rFonts w:cs="Segoe UI"/>
-          <w:noProof w:val="0"/>
         </w:rPr>
       </w:pPr>
       <w:r>
         <w:rPr>
           <w:rFonts w:cs="Segoe UI"/>
-          <w:noProof w:val="0"/>
         </w:rPr>
         <w:t>Verify Contact Title column by Contact Name column</w:t>
       </w:r>
@@ -3802,17 +4037,20 @@
         <w:jc w:val="left"/>
         <w:rPr>
           <w:rFonts w:cs="Segoe UI"/>
+          <w:noProof/>
         </w:rPr>
       </w:pPr>
       <w:r>
         <w:rPr>
           <w:rFonts w:cs="Segoe UI"/>
+          <w:noProof/>
         </w:rPr>
         <w:t>Select some contact name and verify its contact title</w:t>
       </w:r>
       <w:r>
         <w:rPr>
           <w:rFonts w:cs="Segoe UI"/>
+          <w:noProof/>
         </w:rPr>
         <w:br/>
         <w:t xml:space="preserve">Hint: You may use XPath Axes </w:t>
@@ -3820,6 +4058,7 @@
       <w:r>
         <w:rPr>
           <w:rFonts w:cs="Segoe UI"/>
+          <w:noProof/>
         </w:rPr>
         <w:sym w:font="Wingdings" w:char="F04A"/>
       </w:r>
@@ -3833,13 +4072,11 @@
         </w:numPr>
         <w:rPr>
           <w:rFonts w:cs="Segoe UI"/>
-          <w:noProof w:val="0"/>
         </w:rPr>
       </w:pPr>
       <w:r>
         <w:rPr>
           <w:rFonts w:cs="Segoe UI"/>
-          <w:noProof w:val="0"/>
         </w:rPr>
         <w:t xml:space="preserve">Test paging </w:t>
       </w:r>
@@ -3854,13 +4091,11 @@
         <w:ind w:left="720"/>
         <w:rPr>
           <w:rFonts w:cs="Segoe UI"/>
-          <w:noProof w:val="0"/>
         </w:rPr>
       </w:pPr>
       <w:r>
         <w:rPr>
           <w:rFonts w:cs="Segoe UI"/>
-          <w:noProof w:val="0"/>
         </w:rPr>
         <w:t>Change the page size and verify the rows number in the table</w:t>
       </w:r>
@@ -3869,6 +4104,7 @@
       <w:pPr>
         <w:rPr>
           <w:rFonts w:cs="Segoe UI"/>
+          <w:noProof/>
           <w:sz w:val="24"/>
           <w:szCs w:val="24"/>
         </w:rPr>
@@ -3878,11 +4114,13 @@
       <w:pPr>
         <w:rPr>
           <w:rFonts w:cs="Segoe UI"/>
+          <w:noProof/>
         </w:rPr>
       </w:pPr>
       <w:r>
         <w:rPr>
           <w:rFonts w:cs="Segoe UI"/>
+          <w:noProof/>
         </w:rPr>
         <w:lastRenderedPageBreak/>
         <w:t>Think how to reuse your code.</w:t>
@@ -3892,17 +4130,27 @@
       <w:pPr>
         <w:rPr>
           <w:b/>
+          <w:noProof/>
         </w:rPr>
       </w:pPr>
     </w:p>
     <w:p>
-      <w:bookmarkStart w:id="0" w:name="_GoBack"/>
-      <w:bookmarkEnd w:id="0"/>
+      <w:pPr>
+        <w:rPr>
+          <w:noProof/>
+        </w:rPr>
+      </w:pPr>
     </w:p>
-    <w:p/>
+    <w:p>
+      <w:pPr>
+        <w:rPr>
+          <w:noProof/>
+        </w:rPr>
+      </w:pPr>
+    </w:p>
     <w:sectPr>
-      <w:headerReference w:type="default" r:id="rId16"/>
-      <w:footerReference w:type="default" r:id="rId17"/>
+      <w:headerReference w:type="default" r:id="rId17"/>
+      <w:footerReference w:type="default" r:id="rId18"/>
       <w:pgSz w:w="11909" w:h="16834" w:code="9"/>
       <w:pgMar w:top="1701" w:right="851" w:bottom="1021" w:left="851" w:header="397" w:footer="397" w:gutter="0"/>
       <w:cols w:space="720"/>
@@ -4013,6 +4261,7 @@
                               <w:szCs w:val="16"/>
                             </w:rPr>
                           </w:pPr>
+                          <w:proofErr w:type="gramStart"/>
                           <w:r>
                             <w:rPr>
                               <w:rFonts w:ascii="Segoe UI Semibold" w:hAnsi="Segoe UI Semibold" w:cs="Segoe UI"/>
@@ -4020,7 +4269,17 @@
                               <w:sz w:val="16"/>
                               <w:szCs w:val="16"/>
                             </w:rPr>
-                            <w:t xml:space="preserve">w: </w:t>
+                            <w:t>w</w:t>
+                          </w:r>
+                          <w:proofErr w:type="gramEnd"/>
+                          <w:r>
+                            <w:rPr>
+                              <w:rFonts w:ascii="Segoe UI Semibold" w:hAnsi="Segoe UI Semibold" w:cs="Segoe UI"/>
+                              <w:color w:val="FFFFFF" w:themeColor="background1"/>
+                              <w:sz w:val="16"/>
+                              <w:szCs w:val="16"/>
+                            </w:rPr>
+                            <w:t xml:space="preserve">: </w:t>
                           </w:r>
                           <w:hyperlink r:id="rId1" w:history="1">
                             <w:r>
@@ -4051,7 +4310,27 @@
                               <w:sz w:val="16"/>
                               <w:szCs w:val="16"/>
                             </w:rPr>
-                            <w:t>31 Alexander Malinov Blvd.</w:t>
+                            <w:t xml:space="preserve">31 Alexander </w:t>
+                          </w:r>
+                          <w:proofErr w:type="spellStart"/>
+                          <w:r>
+                            <w:rPr>
+                              <w:rFonts w:ascii="Segoe UI Semibold" w:hAnsi="Segoe UI Semibold" w:cs="Segoe UI"/>
+                              <w:color w:val="FFFFFF" w:themeColor="background1"/>
+                              <w:sz w:val="16"/>
+                              <w:szCs w:val="16"/>
+                            </w:rPr>
+                            <w:t>Malinov</w:t>
+                          </w:r>
+                          <w:proofErr w:type="spellEnd"/>
+                          <w:r>
+                            <w:rPr>
+                              <w:rFonts w:ascii="Segoe UI Semibold" w:hAnsi="Segoe UI Semibold" w:cs="Segoe UI"/>
+                              <w:color w:val="FFFFFF" w:themeColor="background1"/>
+                              <w:sz w:val="16"/>
+                              <w:szCs w:val="16"/>
+                            </w:rPr>
+                            <w:t xml:space="preserve"> Blvd.</w:t>
                           </w:r>
                           <w:r>
                             <w:rPr>
@@ -4289,6 +4568,7 @@
                         <w:szCs w:val="16"/>
                       </w:rPr>
                     </w:pPr>
+                    <w:proofErr w:type="gramStart"/>
                     <w:r>
                       <w:rPr>
                         <w:rFonts w:ascii="Segoe UI Semibold" w:hAnsi="Segoe UI Semibold" w:cs="Segoe UI"/>
@@ -4296,7 +4576,17 @@
                         <w:sz w:val="16"/>
                         <w:szCs w:val="16"/>
                       </w:rPr>
-                      <w:t xml:space="preserve">w: </w:t>
+                      <w:t>w</w:t>
+                    </w:r>
+                    <w:proofErr w:type="gramEnd"/>
+                    <w:r>
+                      <w:rPr>
+                        <w:rFonts w:ascii="Segoe UI Semibold" w:hAnsi="Segoe UI Semibold" w:cs="Segoe UI"/>
+                        <w:color w:val="FFFFFF" w:themeColor="background1"/>
+                        <w:sz w:val="16"/>
+                        <w:szCs w:val="16"/>
+                      </w:rPr>
+                      <w:t xml:space="preserve">: </w:t>
                     </w:r>
                     <w:hyperlink r:id="rId2" w:history="1">
                       <w:r>
@@ -4327,7 +4617,27 @@
                         <w:sz w:val="16"/>
                         <w:szCs w:val="16"/>
                       </w:rPr>
-                      <w:t>31 Alexander Malinov Blvd.</w:t>
+                      <w:t xml:space="preserve">31 Alexander </w:t>
+                    </w:r>
+                    <w:proofErr w:type="spellStart"/>
+                    <w:r>
+                      <w:rPr>
+                        <w:rFonts w:ascii="Segoe UI Semibold" w:hAnsi="Segoe UI Semibold" w:cs="Segoe UI"/>
+                        <w:color w:val="FFFFFF" w:themeColor="background1"/>
+                        <w:sz w:val="16"/>
+                        <w:szCs w:val="16"/>
+                      </w:rPr>
+                      <w:t>Malinov</w:t>
+                    </w:r>
+                    <w:proofErr w:type="spellEnd"/>
+                    <w:r>
+                      <w:rPr>
+                        <w:rFonts w:ascii="Segoe UI Semibold" w:hAnsi="Segoe UI Semibold" w:cs="Segoe UI"/>
+                        <w:color w:val="FFFFFF" w:themeColor="background1"/>
+                        <w:sz w:val="16"/>
+                        <w:szCs w:val="16"/>
+                      </w:rPr>
+                      <w:t xml:space="preserve"> Blvd.</w:t>
                     </w:r>
                     <w:r>
                       <w:rPr>
@@ -7793,6 +8103,12 @@
   </w:num>
   <w:num w:numId="27">
     <w:abstractNumId w:val="18"/>
+  </w:num>
+  <w:num w:numId="28">
+    <w:abstractNumId w:val="14"/>
+  </w:num>
+  <w:num w:numId="29">
+    <w:abstractNumId w:val="14"/>
   </w:num>
 </w:numbering>
 </file>
@@ -8533,7 +8849,6 @@
         <w:numId w:val="8"/>
       </w:numPr>
       <w:spacing w:line="240" w:lineRule="auto"/>
-      <w:ind w:left="568" w:hanging="284"/>
     </w:pPr>
     <w:rPr>
       <w:noProof/>
@@ -8881,7 +9196,7 @@
 </file>
 
 <file path=customXml/itemProps1.xml><?xml version="1.0" encoding="utf-8"?>
-<ds:datastoreItem xmlns:ds="http://schemas.openxmlformats.org/officeDocument/2006/customXml" ds:itemID="{B239CE54-509D-4C07-862F-5588C59132C1}">
+<ds:datastoreItem xmlns:ds="http://schemas.openxmlformats.org/officeDocument/2006/customXml" ds:itemID="{7C5C05AD-DFB3-4C5E-8EA3-C2395D0DAE0E}">
   <ds:schemaRefs>
     <ds:schemaRef ds:uri="http://schemas.openxmlformats.org/officeDocument/2006/bibliography"/>
   </ds:schemaRefs>

</xml_diff>